<commit_message>
Update Modelo de Datos
Actualización del Modelo Relacional.
</commit_message>
<xml_diff>
--- a/Elaboración/Modelo de Datos V 1.0.docx
+++ b/Elaboración/Modelo de Datos V 1.0.docx
@@ -4997,9 +4997,9 @@
         </w:rPr>
         <w:drawing>
           <wp:inline distT="0" distB="0" distL="0" distR="0">
-            <wp:extent cx="5400040" cy="3140154"/>
+            <wp:extent cx="5400040" cy="3071173"/>
             <wp:effectExtent l="19050" t="0" r="0" b="0"/>
-            <wp:docPr id="2" name="Imagen 1" descr="C:\Users\Usuario\Dropbox\Proyecto VASPA\En proceso\Modelo de Datos\Diagrama bdMesas_Programas V1.0.png"/>
+            <wp:docPr id="7" name="Imagen 1" descr="C:\Users\Usuario\Dropbox\Proyecto VASPA\En proceso\Modelo de Datos\Diagrama bdMesas_Programas V1.0.1.png"/>
             <wp:cNvGraphicFramePr>
               <a:graphicFrameLocks xmlns:a="http://schemas.openxmlformats.org/drawingml/2006/main" noChangeAspect="1"/>
             </wp:cNvGraphicFramePr>
@@ -5007,7 +5007,7 @@
               <a:graphicData uri="http://schemas.openxmlformats.org/drawingml/2006/picture">
                 <pic:pic xmlns:pic="http://schemas.openxmlformats.org/drawingml/2006/picture">
                   <pic:nvPicPr>
-                    <pic:cNvPr id="0" name="Picture 1" descr="C:\Users\Usuario\Dropbox\Proyecto VASPA\En proceso\Modelo de Datos\Diagrama bdMesas_Programas V1.0.png"/>
+                    <pic:cNvPr id="0" name="Picture 1" descr="C:\Users\Usuario\Dropbox\Proyecto VASPA\En proceso\Modelo de Datos\Diagrama bdMesas_Programas V1.0.1.png"/>
                     <pic:cNvPicPr>
                       <a:picLocks noChangeAspect="1" noChangeArrowheads="1"/>
                     </pic:cNvPicPr>
@@ -5022,7 +5022,7 @@
                   <pic:spPr bwMode="auto">
                     <a:xfrm>
                       <a:off x="0" y="0"/>
-                      <a:ext cx="5400040" cy="3140154"/>
+                      <a:ext cx="5400040" cy="3071173"/>
                     </a:xfrm>
                     <a:prstGeom prst="rect">
                       <a:avLst/>
@@ -5399,7 +5399,7 @@
             <w:rFonts w:asciiTheme="majorHAnsi" w:hAnsiTheme="majorHAnsi" w:cstheme="majorHAnsi"/>
             <w:noProof/>
           </w:rPr>
-          <w:t>2</w:t>
+          <w:t>12</w:t>
         </w:r>
         <w:r>
           <w:rPr>
@@ -11266,7 +11266,7 @@
 </file>
 
 <file path=customXml/itemProps2.xml><?xml version="1.0" encoding="utf-8"?>
-<ds:datastoreItem xmlns:ds="http://schemas.openxmlformats.org/officeDocument/2006/customXml" ds:itemID="{4EBB3738-2BAB-4A9F-BA90-74FFB73C2272}">
+<ds:datastoreItem xmlns:ds="http://schemas.openxmlformats.org/officeDocument/2006/customXml" ds:itemID="{0B46BA6B-5C6D-4693-BC43-EC3EE7B8FBD6}">
   <ds:schemaRefs>
     <ds:schemaRef ds:uri="http://schemas.openxmlformats.org/officeDocument/2006/bibliography"/>
   </ds:schemaRefs>

</xml_diff>